<commit_message>
Filled out the Risks part
</commit_message>
<xml_diff>
--- a/Team Effort/Milestone 2/Milestone2-Report.docx
+++ b/Team Effort/Milestone 2/Milestone2-Report.docx
@@ -6522,6 +6522,76 @@
     <w:p>
       <w:pPr>
         <w:pStyle w:val="NoSpacing"/>
+        <w:numPr>
+          <w:ilvl w:val="0"/>
+          <w:numId w:val="23"/>
+        </w:numPr>
+        <w:suppressAutoHyphens/>
+        <w:spacing w:line="100" w:lineRule="atLeast"/>
+        <w:rPr>
+          <w:color w:val="008000"/>
+          <w:sz w:val="24"/>
+        </w:rPr>
+      </w:pPr>
+      <w:r>
+        <w:rPr>
+          <w:color w:val="008000"/>
+          <w:sz w:val="24"/>
+        </w:rPr>
+        <w:t xml:space="preserve">Implementation of additional tools like </w:t>
+      </w:r>
+      <w:proofErr w:type="spellStart"/>
+      <w:r>
+        <w:rPr>
+          <w:color w:val="008000"/>
+          <w:sz w:val="24"/>
+        </w:rPr>
+        <w:t>Checkstyle</w:t>
+      </w:r>
+      <w:proofErr w:type="spellEnd"/>
+      <w:r>
+        <w:rPr>
+          <w:color w:val="008000"/>
+          <w:sz w:val="24"/>
+        </w:rPr>
+        <w:t xml:space="preserve">, </w:t>
+      </w:r>
+      <w:proofErr w:type="spellStart"/>
+      <w:r>
+        <w:rPr>
+          <w:color w:val="008000"/>
+          <w:sz w:val="24"/>
+        </w:rPr>
+        <w:t>TeamCity</w:t>
+      </w:r>
+      <w:proofErr w:type="spellEnd"/>
+      <w:r>
+        <w:rPr>
+          <w:color w:val="008000"/>
+          <w:sz w:val="24"/>
+        </w:rPr>
+        <w:t xml:space="preserve">, </w:t>
+      </w:r>
+      <w:proofErr w:type="spellStart"/>
+      <w:r>
+        <w:rPr>
+          <w:color w:val="008000"/>
+          <w:sz w:val="24"/>
+        </w:rPr>
+        <w:t>jMock</w:t>
+      </w:r>
+      <w:proofErr w:type="spellEnd"/>
+      <w:r>
+        <w:rPr>
+          <w:color w:val="008000"/>
+          <w:sz w:val="24"/>
+        </w:rPr>
+        <w:t>, Apache Maven, etc</w:t>
+      </w:r>
+    </w:p>
+    <w:p>
+      <w:pPr>
+        <w:pStyle w:val="NoSpacing"/>
         <w:rPr>
           <w:sz w:val="24"/>
         </w:rPr>
@@ -7037,6 +7107,29 @@
       <w:bookmarkEnd w:id="17"/>
     </w:p>
     <w:p>
+      <w:r>
+        <w:t xml:space="preserve">Below is a list of requirements from the previous milestone. Relevant comments on risks have been placed in </w:t>
+      </w:r>
+      <w:r>
+        <w:rPr>
+          <w:color w:val="0000FF"/>
+        </w:rPr>
+        <w:t>blue</w:t>
+      </w:r>
+      <w:r>
+        <w:t xml:space="preserve">, while amendments or added risks are in </w:t>
+      </w:r>
+      <w:r>
+        <w:rPr>
+          <w:color w:val="FF0000"/>
+        </w:rPr>
+        <w:t>red</w:t>
+      </w:r>
+      <w:r>
+        <w:t>.</w:t>
+      </w:r>
+    </w:p>
+    <w:p>
       <w:pPr>
         <w:pStyle w:val="Heading2"/>
       </w:pPr>
@@ -7051,6 +7144,1027 @@
     </w:p>
     <w:p>
       <w:pPr>
+        <w:tabs>
+          <w:tab w:val="left" w:pos="3180"/>
+        </w:tabs>
+        <w:rPr>
+          <w:i/>
+        </w:rPr>
+      </w:pPr>
+      <w:r>
+        <w:rPr>
+          <w:i/>
+        </w:rPr>
+        <w:t>Software Requirement Risks</w:t>
+      </w:r>
+      <w:r>
+        <w:rPr>
+          <w:i/>
+        </w:rPr>
+        <w:tab/>
+      </w:r>
+    </w:p>
+    <w:p>
+      <w:pPr>
+        <w:pStyle w:val="ListParagraph"/>
+        <w:numPr>
+          <w:ilvl w:val="0"/>
+          <w:numId w:val="4"/>
+        </w:numPr>
+      </w:pPr>
+      <w:r>
+        <w:t>Change of requirements</w:t>
+      </w:r>
+    </w:p>
+    <w:p>
+      <w:pPr>
+        <w:pStyle w:val="ListParagraph"/>
+        <w:numPr>
+          <w:ilvl w:val="1"/>
+          <w:numId w:val="4"/>
+        </w:numPr>
+        <w:rPr>
+          <w:color w:val="0000FF"/>
+        </w:rPr>
+      </w:pPr>
+      <w:r>
+        <w:rPr>
+          <w:color w:val="0000FF"/>
+        </w:rPr>
+        <w:t xml:space="preserve">The requirements of the software have drastically changed. </w:t>
+      </w:r>
+      <w:r>
+        <w:rPr>
+          <w:color w:val="0000FF"/>
+        </w:rPr>
+        <w:t>Team Effort</w:t>
+      </w:r>
+      <w:r>
+        <w:rPr>
+          <w:color w:val="0000FF"/>
+        </w:rPr>
+        <w:t xml:space="preserve"> ha</w:t>
+      </w:r>
+      <w:r>
+        <w:rPr>
+          <w:color w:val="0000FF"/>
+        </w:rPr>
+        <w:t>s</w:t>
+      </w:r>
+      <w:r>
+        <w:rPr>
+          <w:color w:val="0000FF"/>
+        </w:rPr>
+        <w:t xml:space="preserve"> removed many of </w:t>
+      </w:r>
+      <w:r>
+        <w:rPr>
+          <w:color w:val="0000FF"/>
+        </w:rPr>
+        <w:t>the planned</w:t>
+      </w:r>
+      <w:r>
+        <w:rPr>
+          <w:color w:val="0000FF"/>
+        </w:rPr>
+        <w:t xml:space="preserve"> </w:t>
+      </w:r>
+      <w:r>
+        <w:rPr>
+          <w:color w:val="0000FF"/>
+        </w:rPr>
+        <w:t>additions that we laid out in the first milestone and shifted focus towards implementing new tools to help manage the software.</w:t>
+      </w:r>
+    </w:p>
+    <w:p>
+      <w:pPr>
+        <w:pStyle w:val="ListParagraph"/>
+        <w:numPr>
+          <w:ilvl w:val="0"/>
+          <w:numId w:val="4"/>
+        </w:numPr>
+      </w:pPr>
+      <w:r>
+        <w:t>Poor definition of requirements</w:t>
+      </w:r>
+    </w:p>
+    <w:p>
+      <w:pPr>
+        <w:pStyle w:val="ListParagraph"/>
+        <w:numPr>
+          <w:ilvl w:val="1"/>
+          <w:numId w:val="4"/>
+        </w:numPr>
+        <w:rPr>
+          <w:color w:val="0000FF"/>
+        </w:rPr>
+      </w:pPr>
+      <w:r>
+        <w:rPr>
+          <w:color w:val="0000FF"/>
+        </w:rPr>
+        <w:t>The requirements from the previous milestone were some-what vague and had to be further revised for this milestone such as “What is a navigation bar? What should it include?” and “What is restructuring the database?”</w:t>
+      </w:r>
+    </w:p>
+    <w:p>
+      <w:pPr>
+        <w:pStyle w:val="ListParagraph"/>
+        <w:numPr>
+          <w:ilvl w:val="0"/>
+          <w:numId w:val="4"/>
+        </w:numPr>
+      </w:pPr>
+      <w:r>
+        <w:t>Impossible requirements</w:t>
+      </w:r>
+    </w:p>
+    <w:p>
+      <w:pPr>
+        <w:pStyle w:val="ListParagraph"/>
+        <w:numPr>
+          <w:ilvl w:val="1"/>
+          <w:numId w:val="4"/>
+        </w:numPr>
+        <w:rPr>
+          <w:color w:val="0000FF"/>
+        </w:rPr>
+      </w:pPr>
+      <w:r>
+        <w:rPr>
+          <w:color w:val="0000FF"/>
+        </w:rPr>
+        <w:t>All requirements were possible</w:t>
+      </w:r>
+    </w:p>
+    <w:p>
+      <w:pPr>
+        <w:rPr>
+          <w:i/>
+        </w:rPr>
+      </w:pPr>
+      <w:r>
+        <w:rPr>
+          <w:i/>
+        </w:rPr>
+        <w:t>Software Risks</w:t>
+      </w:r>
+    </w:p>
+    <w:p>
+      <w:pPr>
+        <w:pStyle w:val="ListParagraph"/>
+        <w:numPr>
+          <w:ilvl w:val="0"/>
+          <w:numId w:val="5"/>
+        </w:numPr>
+      </w:pPr>
+      <w:r>
+        <w:t>Project &amp; Milestone completion dates being unrealistic</w:t>
+      </w:r>
+    </w:p>
+    <w:p>
+      <w:pPr>
+        <w:pStyle w:val="ListParagraph"/>
+        <w:numPr>
+          <w:ilvl w:val="1"/>
+          <w:numId w:val="5"/>
+        </w:numPr>
+        <w:rPr>
+          <w:color w:val="0000FF"/>
+        </w:rPr>
+      </w:pPr>
+      <w:r>
+        <w:rPr>
+          <w:color w:val="0000FF"/>
+        </w:rPr>
+        <w:t>Realistic given an isolated class, however with many assignments due and Mid-terms around the same time as Milestone 2 is due makes allocating time to this assignment difficult.</w:t>
+      </w:r>
+    </w:p>
+    <w:p>
+      <w:pPr>
+        <w:pStyle w:val="ListParagraph"/>
+        <w:numPr>
+          <w:ilvl w:val="0"/>
+          <w:numId w:val="5"/>
+        </w:numPr>
+      </w:pPr>
+      <w:r>
+        <w:t>Hardware (server issues)</w:t>
+      </w:r>
+    </w:p>
+    <w:p>
+      <w:pPr>
+        <w:pStyle w:val="ListParagraph"/>
+        <w:numPr>
+          <w:ilvl w:val="1"/>
+          <w:numId w:val="5"/>
+        </w:numPr>
+        <w:rPr>
+          <w:color w:val="0000FF"/>
+        </w:rPr>
+      </w:pPr>
+      <w:r>
+        <w:rPr>
+          <w:color w:val="0000FF"/>
+        </w:rPr>
+        <w:t>Not a problem</w:t>
+      </w:r>
+    </w:p>
+    <w:p>
+      <w:pPr>
+        <w:pStyle w:val="ListParagraph"/>
+        <w:numPr>
+          <w:ilvl w:val="0"/>
+          <w:numId w:val="5"/>
+        </w:numPr>
+      </w:pPr>
+      <w:r>
+        <w:t>Lack of Testing</w:t>
+      </w:r>
+    </w:p>
+    <w:p>
+      <w:pPr>
+        <w:pStyle w:val="ListParagraph"/>
+        <w:numPr>
+          <w:ilvl w:val="1"/>
+          <w:numId w:val="5"/>
+        </w:numPr>
+        <w:rPr>
+          <w:color w:val="0000FF"/>
+        </w:rPr>
+      </w:pPr>
+      <w:r>
+        <w:rPr>
+          <w:color w:val="0000FF"/>
+        </w:rPr>
+        <w:t>Not a problem</w:t>
+      </w:r>
+    </w:p>
+    <w:p>
+      <w:pPr>
+        <w:pStyle w:val="ListParagraph"/>
+        <w:numPr>
+          <w:ilvl w:val="0"/>
+          <w:numId w:val="5"/>
+        </w:numPr>
+      </w:pPr>
+      <w:r>
+        <w:t>Personal differences in design/coding techniques</w:t>
+      </w:r>
+    </w:p>
+    <w:p>
+      <w:pPr>
+        <w:pStyle w:val="ListParagraph"/>
+        <w:numPr>
+          <w:ilvl w:val="1"/>
+          <w:numId w:val="5"/>
+        </w:numPr>
+        <w:rPr>
+          <w:color w:val="0000FF"/>
+        </w:rPr>
+      </w:pPr>
+      <w:r>
+        <w:rPr>
+          <w:color w:val="0000FF"/>
+        </w:rPr>
+        <w:t>Since there is less focus on design and more focus on management this risk is easily avoidable, especially with the help from TXL to format the code in one singular way.</w:t>
+      </w:r>
+    </w:p>
+    <w:p>
+      <w:pPr>
+        <w:pStyle w:val="ListParagraph"/>
+        <w:numPr>
+          <w:ilvl w:val="0"/>
+          <w:numId w:val="5"/>
+        </w:numPr>
+      </w:pPr>
+      <w:r>
+        <w:t>Lack of knowledge could make some features unobtainable</w:t>
+      </w:r>
+    </w:p>
+    <w:p>
+      <w:pPr>
+        <w:pStyle w:val="ListParagraph"/>
+        <w:numPr>
+          <w:ilvl w:val="1"/>
+          <w:numId w:val="5"/>
+        </w:numPr>
+        <w:rPr>
+          <w:color w:val="0000FF"/>
+        </w:rPr>
+      </w:pPr>
+      <w:r>
+        <w:rPr>
+          <w:color w:val="0000FF"/>
+        </w:rPr>
+        <w:t>Not a problem</w:t>
+      </w:r>
+    </w:p>
+    <w:p>
+      <w:pPr>
+        <w:pStyle w:val="ListParagraph"/>
+        <w:numPr>
+          <w:ilvl w:val="0"/>
+          <w:numId w:val="5"/>
+        </w:numPr>
+      </w:pPr>
+      <w:r>
+        <w:t>Human Errors</w:t>
+      </w:r>
+    </w:p>
+    <w:p>
+      <w:pPr>
+        <w:pStyle w:val="ListParagraph"/>
+        <w:numPr>
+          <w:ilvl w:val="1"/>
+          <w:numId w:val="5"/>
+        </w:numPr>
+        <w:rPr>
+          <w:color w:val="0000FF"/>
+        </w:rPr>
+      </w:pPr>
+      <w:r>
+        <w:rPr>
+          <w:color w:val="0000FF"/>
+        </w:rPr>
+        <w:t>None have occurred</w:t>
+      </w:r>
+    </w:p>
+    <w:p>
+      <w:pPr>
+        <w:rPr>
+          <w:i/>
+        </w:rPr>
+      </w:pPr>
+      <w:r>
+        <w:rPr>
+          <w:i/>
+        </w:rPr>
+        <w:t xml:space="preserve">Software Scheduling Risks </w:t>
+      </w:r>
+    </w:p>
+    <w:p>
+      <w:pPr>
+        <w:pStyle w:val="ListParagraph"/>
+        <w:numPr>
+          <w:ilvl w:val="0"/>
+          <w:numId w:val="6"/>
+        </w:numPr>
+      </w:pPr>
+      <w:r>
+        <w:t>Over-estimate time requirements</w:t>
+      </w:r>
+    </w:p>
+    <w:p>
+      <w:pPr>
+        <w:pStyle w:val="ListParagraph"/>
+        <w:numPr>
+          <w:ilvl w:val="1"/>
+          <w:numId w:val="6"/>
+        </w:numPr>
+        <w:rPr>
+          <w:color w:val="0000FF"/>
+        </w:rPr>
+      </w:pPr>
+      <w:r>
+        <w:rPr>
+          <w:color w:val="0000FF"/>
+        </w:rPr>
+        <w:t>Not a problem</w:t>
+      </w:r>
+    </w:p>
+    <w:p>
+      <w:pPr>
+        <w:pStyle w:val="ListParagraph"/>
+        <w:numPr>
+          <w:ilvl w:val="0"/>
+          <w:numId w:val="6"/>
+        </w:numPr>
+      </w:pPr>
+      <w:r>
+        <w:t>Under-estimate time requirements</w:t>
+      </w:r>
+    </w:p>
+    <w:p>
+      <w:pPr>
+        <w:pStyle w:val="ListParagraph"/>
+        <w:numPr>
+          <w:ilvl w:val="1"/>
+          <w:numId w:val="6"/>
+        </w:numPr>
+        <w:rPr>
+          <w:color w:val="0000FF"/>
+        </w:rPr>
+      </w:pPr>
+      <w:r>
+        <w:rPr>
+          <w:color w:val="0000FF"/>
+        </w:rPr>
+        <w:t xml:space="preserve">The group has severely under-estimated the time it requires to coordinate activities and to split up the work. Weekly meetings have not been enough, especially when its not always possible for everyone to make the meetings. </w:t>
+      </w:r>
+    </w:p>
+    <w:p>
+      <w:pPr>
+        <w:pStyle w:val="ListParagraph"/>
+        <w:numPr>
+          <w:ilvl w:val="0"/>
+          <w:numId w:val="6"/>
+        </w:numPr>
+      </w:pPr>
+      <w:r>
+        <w:t>Not managing time affectively</w:t>
+      </w:r>
+    </w:p>
+    <w:p>
+      <w:pPr>
+        <w:pStyle w:val="ListParagraph"/>
+        <w:numPr>
+          <w:ilvl w:val="1"/>
+          <w:numId w:val="6"/>
+        </w:numPr>
+        <w:rPr>
+          <w:color w:val="0000FF"/>
+        </w:rPr>
+      </w:pPr>
+      <w:r>
+        <w:rPr>
+          <w:color w:val="0000FF"/>
+        </w:rPr>
+        <w:t xml:space="preserve">Because there is an under-estimation of time requirements the group needs to work better at maximizing the time that they do have together. Things like being better prepared for every meeting and participating on the project’s </w:t>
+      </w:r>
+      <w:proofErr w:type="spellStart"/>
+      <w:r>
+        <w:rPr>
+          <w:color w:val="0000FF"/>
+        </w:rPr>
+        <w:t>Wiki</w:t>
+      </w:r>
+      <w:proofErr w:type="spellEnd"/>
+      <w:r>
+        <w:rPr>
+          <w:color w:val="0000FF"/>
+        </w:rPr>
+        <w:t xml:space="preserve"> will help.</w:t>
+      </w:r>
+    </w:p>
+    <w:p>
+      <w:pPr>
+        <w:pStyle w:val="ListParagraph"/>
+        <w:numPr>
+          <w:ilvl w:val="0"/>
+          <w:numId w:val="6"/>
+        </w:numPr>
+      </w:pPr>
+      <w:r>
+        <w:t>Requirements changing and not being able to adequately allocate time</w:t>
+      </w:r>
+    </w:p>
+    <w:p>
+      <w:pPr>
+        <w:pStyle w:val="ListParagraph"/>
+        <w:numPr>
+          <w:ilvl w:val="1"/>
+          <w:numId w:val="6"/>
+        </w:numPr>
+        <w:rPr>
+          <w:color w:val="0000FF"/>
+        </w:rPr>
+      </w:pPr>
+      <w:r>
+        <w:rPr>
+          <w:color w:val="0000FF"/>
+        </w:rPr>
+        <w:t>Not a problem</w:t>
+      </w:r>
+    </w:p>
+    <w:p>
+      <w:pPr>
+        <w:pStyle w:val="ListParagraph"/>
+        <w:numPr>
+          <w:ilvl w:val="0"/>
+          <w:numId w:val="6"/>
+        </w:numPr>
+      </w:pPr>
+      <w:r>
+        <w:t>Lack of skill could require additional learning to implement goals</w:t>
+      </w:r>
+    </w:p>
+    <w:p>
+      <w:pPr>
+        <w:pStyle w:val="ListParagraph"/>
+        <w:numPr>
+          <w:ilvl w:val="1"/>
+          <w:numId w:val="6"/>
+        </w:numPr>
+        <w:rPr>
+          <w:color w:val="0000FF"/>
+        </w:rPr>
+      </w:pPr>
+      <w:r>
+        <w:rPr>
+          <w:color w:val="0000FF"/>
+        </w:rPr>
+        <w:t>Not a problem</w:t>
+      </w:r>
+    </w:p>
+    <w:p>
+      <w:pPr>
+        <w:pStyle w:val="ListParagraph"/>
+        <w:numPr>
+          <w:ilvl w:val="0"/>
+          <w:numId w:val="6"/>
+        </w:numPr>
+      </w:pPr>
+      <w:r>
+        <w:t xml:space="preserve">Tool failure, like SVN, or difficulties with </w:t>
+      </w:r>
+      <w:proofErr w:type="spellStart"/>
+      <w:r>
+        <w:t>NetBeans</w:t>
+      </w:r>
+      <w:proofErr w:type="spellEnd"/>
+      <w:r>
+        <w:t xml:space="preserve"> or Java Server</w:t>
+      </w:r>
+    </w:p>
+    <w:p>
+      <w:pPr>
+        <w:pStyle w:val="ListParagraph"/>
+        <w:numPr>
+          <w:ilvl w:val="1"/>
+          <w:numId w:val="6"/>
+        </w:numPr>
+        <w:rPr>
+          <w:color w:val="0000FF"/>
+        </w:rPr>
+      </w:pPr>
+      <w:r>
+        <w:rPr>
+          <w:color w:val="0000FF"/>
+        </w:rPr>
+        <w:t xml:space="preserve">This has been </w:t>
+      </w:r>
+      <w:r>
+        <w:rPr>
+          <w:color w:val="0000FF"/>
+        </w:rPr>
+        <w:t>the team’s</w:t>
+      </w:r>
+      <w:r>
+        <w:rPr>
+          <w:color w:val="0000FF"/>
+        </w:rPr>
+        <w:t xml:space="preserve"> single biggest hurdle. </w:t>
+      </w:r>
+      <w:r>
+        <w:rPr>
+          <w:color w:val="0000FF"/>
+        </w:rPr>
+        <w:t xml:space="preserve">SVN has given Team Effort headache’s and the issue took weeks to resolve, and the resolution is still a little ‘iffy’. In the migration to </w:t>
+      </w:r>
+      <w:proofErr w:type="spellStart"/>
+      <w:r>
+        <w:rPr>
+          <w:color w:val="0000FF"/>
+        </w:rPr>
+        <w:t>GitHub</w:t>
+      </w:r>
+      <w:proofErr w:type="spellEnd"/>
+      <w:r>
+        <w:rPr>
+          <w:color w:val="0000FF"/>
+        </w:rPr>
+        <w:t xml:space="preserve"> there have also been difficulties as learning on the fly how to use a new version control system is not ideal.</w:t>
+      </w:r>
+    </w:p>
+    <w:p>
+      <w:pPr>
+        <w:pStyle w:val="ListParagraph"/>
+        <w:numPr>
+          <w:ilvl w:val="0"/>
+          <w:numId w:val="6"/>
+        </w:numPr>
+        <w:rPr>
+          <w:color w:val="FF0000"/>
+        </w:rPr>
+      </w:pPr>
+      <w:r>
+        <w:rPr>
+          <w:color w:val="FF0000"/>
+        </w:rPr>
+        <w:t>Lack of knowledge of tools</w:t>
+      </w:r>
+    </w:p>
+    <w:p>
+      <w:pPr>
+        <w:pStyle w:val="ListParagraph"/>
+        <w:numPr>
+          <w:ilvl w:val="1"/>
+          <w:numId w:val="6"/>
+        </w:numPr>
+        <w:rPr>
+          <w:color w:val="FF0000"/>
+        </w:rPr>
+      </w:pPr>
+      <w:r>
+        <w:rPr>
+          <w:color w:val="FF0000"/>
+        </w:rPr>
+        <w:t>The project management tools that Team Effort would like to are all to new to the group. So time will have to be allocated for individual members (and the group as a whole) to learn the new tools in order to implement them into the project.</w:t>
+      </w:r>
+    </w:p>
+    <w:p>
+      <w:pPr>
+        <w:rPr>
+          <w:i/>
+        </w:rPr>
+      </w:pPr>
+      <w:r>
+        <w:rPr>
+          <w:i/>
+        </w:rPr>
+        <w:t>Software Quality Risks</w:t>
+      </w:r>
+    </w:p>
+    <w:p>
+      <w:pPr>
+        <w:pStyle w:val="ListParagraph"/>
+        <w:numPr>
+          <w:ilvl w:val="0"/>
+          <w:numId w:val="7"/>
+        </w:numPr>
+      </w:pPr>
+      <w:r>
+        <w:t>Improper or lack of design documentation</w:t>
+      </w:r>
+    </w:p>
+    <w:p>
+      <w:pPr>
+        <w:pStyle w:val="ListParagraph"/>
+        <w:numPr>
+          <w:ilvl w:val="1"/>
+          <w:numId w:val="7"/>
+        </w:numPr>
+        <w:rPr>
+          <w:color w:val="0000FF"/>
+        </w:rPr>
+      </w:pPr>
+      <w:r>
+        <w:rPr>
+          <w:color w:val="0000FF"/>
+        </w:rPr>
+        <w:t>Not a problem</w:t>
+      </w:r>
+    </w:p>
+    <w:p>
+      <w:pPr>
+        <w:pStyle w:val="ListParagraph"/>
+        <w:numPr>
+          <w:ilvl w:val="0"/>
+          <w:numId w:val="7"/>
+        </w:numPr>
+      </w:pPr>
+      <w:r>
+        <w:t>Unrealistic scheduling leading to lack of testing and deploying bug filled application</w:t>
+      </w:r>
+    </w:p>
+    <w:p>
+      <w:pPr>
+        <w:pStyle w:val="ListParagraph"/>
+        <w:numPr>
+          <w:ilvl w:val="1"/>
+          <w:numId w:val="7"/>
+        </w:numPr>
+        <w:rPr>
+          <w:color w:val="0000FF"/>
+        </w:rPr>
+      </w:pPr>
+      <w:r>
+        <w:rPr>
+          <w:color w:val="0000FF"/>
+        </w:rPr>
+        <w:t>Not a problem</w:t>
+      </w:r>
+    </w:p>
+    <w:p>
+      <w:pPr>
+        <w:pStyle w:val="ListParagraph"/>
+        <w:numPr>
+          <w:ilvl w:val="0"/>
+          <w:numId w:val="7"/>
+        </w:numPr>
+      </w:pPr>
+      <w:r>
+        <w:t>Lack of knowledge leading to unforeseen bugs, errors, or unexpected results</w:t>
+      </w:r>
+    </w:p>
+    <w:p>
+      <w:pPr>
+        <w:pStyle w:val="ListParagraph"/>
+        <w:numPr>
+          <w:ilvl w:val="1"/>
+          <w:numId w:val="7"/>
+        </w:numPr>
+        <w:rPr>
+          <w:color w:val="0000FF"/>
+        </w:rPr>
+      </w:pPr>
+      <w:r>
+        <w:rPr>
+          <w:color w:val="0000FF"/>
+        </w:rPr>
+        <w:t xml:space="preserve">The group has </w:t>
+      </w:r>
+      <w:r>
+        <w:rPr>
+          <w:color w:val="0000FF"/>
+        </w:rPr>
+        <w:t xml:space="preserve">limited knowledge of new tools. </w:t>
+      </w:r>
+      <w:r>
+        <w:rPr>
+          <w:color w:val="0000FF"/>
+        </w:rPr>
+        <w:t>The new tools that are being introduced to</w:t>
+      </w:r>
+      <w:r>
+        <w:rPr>
+          <w:color w:val="0000FF"/>
+        </w:rPr>
+        <w:t xml:space="preserve"> the project bring the possibility of introducing new errors, bugs, and unexpected results.</w:t>
+      </w:r>
+    </w:p>
+    <w:p>
+      <w:pPr>
+        <w:pStyle w:val="ListParagraph"/>
+        <w:numPr>
+          <w:ilvl w:val="0"/>
+          <w:numId w:val="7"/>
+        </w:numPr>
+      </w:pPr>
+      <w:r>
+        <w:t>Application’s user interface not easy to use</w:t>
+      </w:r>
+    </w:p>
+    <w:p>
+      <w:pPr>
+        <w:pStyle w:val="ListParagraph"/>
+        <w:numPr>
+          <w:ilvl w:val="1"/>
+          <w:numId w:val="7"/>
+        </w:numPr>
+        <w:rPr>
+          <w:color w:val="0000FF"/>
+        </w:rPr>
+      </w:pPr>
+      <w:r>
+        <w:rPr>
+          <w:color w:val="0000FF"/>
+        </w:rPr>
+        <w:t xml:space="preserve">This is a minor issue, however a navigation bar, would help to make the interface easier to use. For this reason, a navigation bar will be implemented in this milestone. </w:t>
+      </w:r>
+    </w:p>
+    <w:p>
+      <w:pPr>
+        <w:rPr>
+          <w:i/>
+        </w:rPr>
+      </w:pPr>
+      <w:r>
+        <w:rPr>
+          <w:i/>
+        </w:rPr>
+        <w:t>Team Risks</w:t>
+      </w:r>
+    </w:p>
+    <w:p>
+      <w:pPr>
+        <w:pStyle w:val="ListParagraph"/>
+        <w:numPr>
+          <w:ilvl w:val="0"/>
+          <w:numId w:val="8"/>
+        </w:numPr>
+      </w:pPr>
+      <w:r>
+        <w:t>Lack of communication</w:t>
+      </w:r>
+    </w:p>
+    <w:p>
+      <w:pPr>
+        <w:pStyle w:val="ListParagraph"/>
+        <w:numPr>
+          <w:ilvl w:val="1"/>
+          <w:numId w:val="8"/>
+        </w:numPr>
+        <w:rPr>
+          <w:color w:val="0000FF"/>
+        </w:rPr>
+      </w:pPr>
+      <w:r>
+        <w:rPr>
+          <w:color w:val="0000FF"/>
+        </w:rPr>
+        <w:t xml:space="preserve">Communication is becoming a problem. Participation in the </w:t>
+      </w:r>
+      <w:proofErr w:type="spellStart"/>
+      <w:r>
+        <w:rPr>
+          <w:color w:val="0000FF"/>
+        </w:rPr>
+        <w:t>Wiki</w:t>
+      </w:r>
+      <w:proofErr w:type="spellEnd"/>
+      <w:r>
+        <w:rPr>
+          <w:color w:val="0000FF"/>
+        </w:rPr>
+        <w:t xml:space="preserve"> is not as active as it could be, classes and meetings are not being attended by all, and outside of class, group meetings, and the </w:t>
+      </w:r>
+      <w:proofErr w:type="spellStart"/>
+      <w:r>
+        <w:rPr>
+          <w:color w:val="0000FF"/>
+        </w:rPr>
+        <w:t>Wiki</w:t>
+      </w:r>
+      <w:proofErr w:type="spellEnd"/>
+      <w:r>
+        <w:rPr>
+          <w:color w:val="0000FF"/>
+        </w:rPr>
+        <w:t xml:space="preserve"> sees little to no </w:t>
+      </w:r>
+      <w:r>
+        <w:rPr>
+          <w:color w:val="0000FF"/>
+        </w:rPr>
+        <w:t>communication.</w:t>
+      </w:r>
+    </w:p>
+    <w:p>
+      <w:pPr>
+        <w:pStyle w:val="ListParagraph"/>
+        <w:numPr>
+          <w:ilvl w:val="0"/>
+          <w:numId w:val="8"/>
+        </w:numPr>
+      </w:pPr>
+      <w:r>
+        <w:t>Scheduling conflicts</w:t>
+      </w:r>
+    </w:p>
+    <w:p>
+      <w:pPr>
+        <w:pStyle w:val="ListParagraph"/>
+        <w:numPr>
+          <w:ilvl w:val="1"/>
+          <w:numId w:val="8"/>
+        </w:numPr>
+        <w:rPr>
+          <w:color w:val="0000FF"/>
+        </w:rPr>
+      </w:pPr>
+      <w:r>
+        <w:rPr>
+          <w:color w:val="0000FF"/>
+        </w:rPr>
+        <w:t>It has been very difficult for Team Effort to arrange any meeting times outside of the already scheduled weekly meeting.</w:t>
+      </w:r>
+    </w:p>
+    <w:p>
+      <w:pPr>
+        <w:pStyle w:val="ListParagraph"/>
+        <w:numPr>
+          <w:ilvl w:val="0"/>
+          <w:numId w:val="8"/>
+        </w:numPr>
+      </w:pPr>
+      <w:r>
+        <w:t>Lack of responsibility (ownership)</w:t>
+      </w:r>
+    </w:p>
+    <w:p>
+      <w:pPr>
+        <w:pStyle w:val="ListParagraph"/>
+        <w:numPr>
+          <w:ilvl w:val="1"/>
+          <w:numId w:val="8"/>
+        </w:numPr>
+        <w:rPr>
+          <w:color w:val="0000FF"/>
+        </w:rPr>
+      </w:pPr>
+      <w:r>
+        <w:rPr>
+          <w:color w:val="0000FF"/>
+        </w:rPr>
+        <w:t>Those participating are taking ownership.</w:t>
+      </w:r>
+    </w:p>
+    <w:p>
+      <w:pPr>
+        <w:rPr>
+          <w:i/>
+        </w:rPr>
+      </w:pPr>
+      <w:r>
+        <w:rPr>
+          <w:i/>
+        </w:rPr>
+        <w:t>Software Business Risks</w:t>
+      </w:r>
+    </w:p>
+    <w:p>
+      <w:pPr>
+        <w:pStyle w:val="ListParagraph"/>
+        <w:numPr>
+          <w:ilvl w:val="0"/>
+          <w:numId w:val="6"/>
+        </w:numPr>
+      </w:pPr>
+      <w:r>
+        <w:t>No one wants the application</w:t>
+      </w:r>
+    </w:p>
+    <w:p>
+      <w:pPr>
+        <w:pStyle w:val="ListParagraph"/>
+        <w:numPr>
+          <w:ilvl w:val="1"/>
+          <w:numId w:val="6"/>
+        </w:numPr>
+        <w:rPr>
+          <w:color w:val="0000FF"/>
+        </w:rPr>
+      </w:pPr>
+      <w:r>
+        <w:rPr>
+          <w:color w:val="0000FF"/>
+        </w:rPr>
+        <w:t>This is not applicable as we are not trying to sell/distribute the application.</w:t>
+      </w:r>
+    </w:p>
+    <w:p>
+      <w:pPr>
+        <w:pStyle w:val="ListParagraph"/>
+        <w:numPr>
+          <w:ilvl w:val="0"/>
+          <w:numId w:val="6"/>
+        </w:numPr>
+      </w:pPr>
+      <w:r>
+        <w:t>Budget failure (time or financial)</w:t>
+      </w:r>
+    </w:p>
+    <w:p>
+      <w:pPr>
+        <w:pStyle w:val="ListParagraph"/>
+        <w:numPr>
+          <w:ilvl w:val="1"/>
+          <w:numId w:val="6"/>
+        </w:numPr>
+        <w:rPr>
+          <w:color w:val="0000FF"/>
+        </w:rPr>
+      </w:pPr>
+      <w:r>
+        <w:rPr>
+          <w:color w:val="0000FF"/>
+        </w:rPr>
+        <w:t>It remains unclear if the budgeted time we have given will create a project failure.</w:t>
+      </w:r>
+    </w:p>
+    <w:p>
+      <w:pPr>
+        <w:pStyle w:val="ListParagraph"/>
+        <w:numPr>
+          <w:ilvl w:val="0"/>
+          <w:numId w:val="6"/>
+        </w:numPr>
+      </w:pPr>
+      <w:r>
+        <w:t>Distribution failure</w:t>
+      </w:r>
+    </w:p>
+    <w:p>
+      <w:pPr>
+        <w:pStyle w:val="ListParagraph"/>
+        <w:numPr>
+          <w:ilvl w:val="1"/>
+          <w:numId w:val="6"/>
+        </w:numPr>
+        <w:rPr>
+          <w:color w:val="0000FF"/>
+        </w:rPr>
+      </w:pPr>
+      <w:r>
+        <w:rPr>
+          <w:color w:val="0000FF"/>
+        </w:rPr>
+        <w:t>Distribution will most likely not occur in the form of Developer to User.</w:t>
+      </w:r>
+    </w:p>
+    <w:p>
+      <w:pPr>
         <w:pStyle w:val="Heading2"/>
       </w:pPr>
       <w:bookmarkStart w:id="19" w:name="_Toc190867213"/>
@@ -7061,6 +8175,11 @@
         <w:t>.2 Risk Re-evaluation</w:t>
       </w:r>
       <w:bookmarkEnd w:id="19"/>
+    </w:p>
+    <w:p>
+      <w:r>
+        <w:t xml:space="preserve">In light of our possible risks, the team will take a number of actions to ensure maximum risk avoidance.  The requirements will be outlined as complete as possible in the first Milestone, however, Team Effort will remain flexible in case new requirements, or requirement definitions are changed. Any requirements that are deemed to be too expensive or impossible to meet will be abandoned immediately and no more time will be allocated to those requirements. Team effort will always conservatively budget time to ensure time-cost over-runs are minimal. The team will also ensure sufficient time is allocated for testing. Through code reviews and TXL ‘pretty printing’ the software’s code, although written by multiple programmers, will all be uniform. </w:t>
+      </w:r>
     </w:p>
     <w:p>
       <w:pPr>
@@ -7979,7 +9098,7 @@
         <w:szCs w:val="24"/>
         <w:lang w:val="en-US"/>
       </w:rPr>
-      <w:t>6</w:t>
+      <w:t>12</w:t>
     </w:r>
     <w:r>
       <w:rPr>
@@ -8152,7 +9271,7 @@
         <v:path o:extrusionok="f" gradientshapeok="t" o:connecttype="rect"/>
         <o:lock v:ext="edit" aspectratio="t"/>
       </v:shapetype>
-      <v:shape id="_x0000_i1026" type="#_x0000_t75" style="width:16pt;height:16pt" o:bullet="t">
+      <v:shape id="_x0000_i1035" type="#_x0000_t75" style="width:16pt;height:16pt" o:bullet="t">
         <v:imagedata r:id="rId1" o:title="link_out_bot"/>
       </v:shape>
     </w:pict>
@@ -12128,6 +13247,7 @@
   <w:latentStyles w:defLockedState="0" w:defUIPriority="0" w:defSemiHidden="0" w:defUnhideWhenUsed="0" w:defQFormat="0" w:count="276">
     <w:lsdException w:name="toc 1" w:uiPriority="39"/>
     <w:lsdException w:name="toc 2" w:uiPriority="39"/>
+    <w:lsdException w:name="List Paragraph" w:uiPriority="34" w:qFormat="1"/>
     <w:lsdException w:name="Medium Grid 2 Accent 3" w:uiPriority="68"/>
   </w:latentStyles>
   <w:style w:type="paragraph" w:default="1" w:styleId="Normal">

</xml_diff>